<commit_message>
updated the manuscript to obsolete inclusion of Mark's code
</commit_message>
<xml_diff>
--- a/motor_control_version4_mfr.docx
+++ b/motor_control_version4_mfr.docx
@@ -905,7 +905,42 @@
         <w:ind w:firstLine="360"/>
       </w:pPr>
       <w:r>
-        <w:t xml:space="preserve">In an effort to improve the ease with which users can adopt our motion-sensing paradigm, we have built and included classes and drivers that abstract away the complexity of interacting with the ADNS-9800 sensors. We </w:t>
+        <w:t>In order to use these motion-sensors, we</w:t>
+      </w:r>
+      <w:r>
+        <w:t xml:space="preserve"> </w:t>
+      </w:r>
+      <w:r>
+        <w:t>utilized a class-based ADNS-9800 library and specific implementation, both built by Mark Bucklin (</w:t>
+      </w:r>
+      <w:hyperlink r:id="rId10" w:history="1">
+        <w:r>
+          <w:rPr>
+            <w:rStyle w:val="Hyperlink"/>
+          </w:rPr>
+          <w:t>https://github.com/markbucklin/NavigationSensor</w:t>
+        </w:r>
+      </w:hyperlink>
+      <w:r>
+        <w:t>). This ADNS-9800 library is a modified version of the stock ADNS-9800  library (</w:t>
+      </w:r>
+      <w:r>
+        <w:t>https://github.com/mrjohnk/ADNS-9800</w:t>
+      </w:r>
+      <w:r>
+        <w:t>)</w:t>
+      </w:r>
+      <w:r>
+        <w:t xml:space="preserve">. </w:t>
+      </w:r>
+      <w:r>
+        <w:t>We built our code out of the specific implementation of the ADNS-9800 library</w:t>
+      </w:r>
+      <w:r>
+        <w:t xml:space="preserve">. </w:t>
+      </w:r>
+      <w:r>
+        <w:t xml:space="preserve">We </w:t>
       </w:r>
       <w:r>
         <w:t>think</w:t>
@@ -917,9 +952,15 @@
         <w:t xml:space="preserve"> (thus accommodating the temporal requirements of faster imaging environments)</w:t>
       </w:r>
       <w:r>
-        <w:t>, and 8200 counts per inch resolution (</w:t>
-      </w:r>
-      <w:hyperlink r:id="rId10" w:history="1">
+        <w:t xml:space="preserve">, and </w:t>
+      </w:r>
+      <w:r>
+        <w:t xml:space="preserve">maximum resolution of </w:t>
+      </w:r>
+      <w:r>
+        <w:t>8200 counts per inch (</w:t>
+      </w:r>
+      <w:hyperlink r:id="rId11" w:history="1">
         <w:r>
           <w:rPr>
             <w:rStyle w:val="Hyperlink"/>
@@ -1031,6 +1072,7 @@
         <w:rPr>
           <w:i/>
         </w:rPr>
+        <w:lastRenderedPageBreak/>
         <w:t>Motor acquisition experiment</w:t>
       </w:r>
     </w:p>
@@ -1039,7 +1081,6 @@
         <w:ind w:firstLine="720"/>
       </w:pPr>
       <w:r>
-        <w:lastRenderedPageBreak/>
         <w:t xml:space="preserve">The overall design for this experiment is shown in Figure </w:t>
       </w:r>
       <w:r>
@@ -1189,25 +1230,74 @@
         <w:ind w:firstLine="720"/>
       </w:pPr>
       <w:r>
-        <w:t xml:space="preserve">Due to the complexity of extracting software from these sensors, we wrote simple classes and functions that are freely available on Github and abstract the complexity to a user-friendly level. In the current setup, we implemented a version of data-extraction where every 50 milliseconds, </w:t>
-      </w:r>
-      <w:r>
-        <w:t xml:space="preserve">the “motion burst” register of each sensor is read, and the accumulated displacement over the previous 50 milliseconds in the x and y directions is acquired. </w:t>
-      </w:r>
-      <w:r>
-        <w:t xml:space="preserve">For the counts per inch setting, which the user can adjust using the ADNS-9800 library, we used a value of 3400 counts per inch, the default setting in this library. </w:t>
+        <w:t xml:space="preserve">Due to the complexity of extracting software from these sensors, we </w:t>
+      </w:r>
+      <w:r>
+        <w:t>utilized</w:t>
+      </w:r>
+      <w:r>
+        <w:t xml:space="preserve"> simple classes and functions that are freely available on Github</w:t>
+      </w:r>
+      <w:r>
+        <w:t xml:space="preserve"> (</w:t>
+      </w:r>
+      <w:r>
+        <w:t>https://github.com/markbucklin/NavigationSensor</w:t>
+      </w:r>
+      <w:r>
+        <w:t>)</w:t>
+      </w:r>
+      <w:r>
+        <w:t xml:space="preserve"> and abstract the complexity to a user-friendly level. In the current setup, we</w:t>
+      </w:r>
+      <w:r>
+        <w:t xml:space="preserve"> modified the specific-use case in this repository to acquire data</w:t>
+      </w:r>
+      <w:r>
+        <w:t xml:space="preserve"> </w:t>
+      </w:r>
+      <w:r>
+        <w:t>and send digital pulses every 50 milliseconds. Via the ADNS9800 library, we read from</w:t>
+      </w:r>
+      <w:r>
+        <w:t xml:space="preserve"> </w:t>
+      </w:r>
+      <w:r>
+        <w:t xml:space="preserve">the “motion burst” register of each sensor, and </w:t>
+      </w:r>
+      <w:r>
+        <w:t>acquire the</w:t>
+      </w:r>
+      <w:r>
+        <w:t xml:space="preserve"> accumulated displacement over t</w:t>
+      </w:r>
+      <w:r>
+        <w:t>he previous 50 milliseconds in both the x and y directions</w:t>
+      </w:r>
+      <w:r>
+        <w:t xml:space="preserve">. </w:t>
+      </w:r>
+      <w:r>
+        <w:t>For the counts per inch setting</w:t>
+      </w:r>
+      <w:r>
+        <w:t xml:space="preserve"> </w:t>
+      </w:r>
+      <w:r>
+        <w:t xml:space="preserve">we used a value of 3400 counts per inch, the default </w:t>
+      </w:r>
+      <w:r>
+        <w:t>setting</w:t>
+      </w:r>
+      <w:r>
+        <w:t xml:space="preserve">. </w:t>
       </w:r>
       <w:r>
         <w:t>Simultaneously, a digital “on” pulse is sent out of a digital pin using the DigitalIO library (</w:t>
       </w:r>
-      <w:hyperlink r:id="rId11" w:history="1">
-        <w:r>
-          <w:rPr>
-            <w:rStyle w:val="Hyperlink"/>
-          </w:rPr>
-          <w:t>https://github.com/greiman/DigitalIO</w:t>
-        </w:r>
-      </w:hyperlink>
+      <w:r>
+        <w:t>https://github.com/greiman/DigitalIO</w:t>
+      </w:r>
       <w:r>
         <w:t>). This allows us to use the functions “fastPinMode” and “fastDigitalWrite’, for example, which reduce the latency introduced by turning pins on, off, or setting their “mode” (</w:t>
       </w:r>
@@ -1760,6 +1850,7 @@
         <w:rPr>
           <w:rFonts w:eastAsiaTheme="minorEastAsia"/>
         </w:rPr>
+        <w:lastRenderedPageBreak/>
         <w:t>Where y</w:t>
       </w:r>
       <w:r>
@@ -1822,14 +1913,7 @@
         <w:rPr>
           <w:rFonts w:eastAsiaTheme="minorEastAsia"/>
         </w:rPr>
-        <w:t xml:space="preserve">Velocity was computed as the distance divided by the time between two adjacent </w:t>
-      </w:r>
-      <w:r>
-        <w:rPr>
-          <w:rFonts w:eastAsiaTheme="minorEastAsia"/>
-        </w:rPr>
-        <w:lastRenderedPageBreak/>
-        <w:t xml:space="preserve">frames. </w:t>
+        <w:t xml:space="preserve">Velocity was computed as the distance divided by the time between two adjacent frames. </w:t>
       </w:r>
       <w:r>
         <w:rPr>
@@ -2325,6 +2409,7 @@
         <w:rPr>
           <w:b/>
         </w:rPr>
+        <w:lastRenderedPageBreak/>
         <w:t>Results/Discussion</w:t>
       </w:r>
     </w:p>
@@ -2333,7 +2418,6 @@
         <w:ind w:firstLine="720"/>
       </w:pPr>
       <w:r>
-        <w:lastRenderedPageBreak/>
         <w:t xml:space="preserve">We constructed two separate and commonly </w:t>
       </w:r>
       <w:r>
@@ -2444,14 +2528,24 @@
       <w:r>
         <w:t xml:space="preserve"> </w:t>
       </w:r>
-      <w:r>
-        <w:t xml:space="preserve">In order to provide the end user with as simple a setup as possible, we designed drivers and a library that users can </w:t>
-      </w:r>
-      <w:r>
-        <w:t>use</w:t>
-      </w:r>
-      <w:r>
-        <w:t xml:space="preserve"> to obtain various streams of data from these sensors. In particular, we read displacements picked up by the sensors and convert them directly to micrometer displacements</w:t>
+      <w:del w:id="0" w:author="Michael Romano" w:date="2018-09-29T10:00:00Z">
+        <w:r>
+          <w:delText xml:space="preserve">In order to provide the end user with as simple a setup as possible, we designed drivers and a library that users can </w:delText>
+        </w:r>
+        <w:r>
+          <w:delText>use</w:delText>
+        </w:r>
+        <w:r>
+          <w:delText xml:space="preserve"> to obtain various streams of data from these sensors. In particular, w</w:delText>
+        </w:r>
+      </w:del>
+      <w:ins w:id="1" w:author="Michael Romano" w:date="2018-09-29T10:00:00Z">
+        <w:r>
+          <w:t>W</w:t>
+        </w:r>
+      </w:ins>
+      <w:r>
+        <w:t>e read displacements picked up by the sensors and convert them directly to micrometer displacements</w:t>
       </w:r>
       <w:r>
         <w:t xml:space="preserve"> using the internal calibration of the sensors</w:t>
@@ -2462,67 +2556,79 @@
       <w:r>
         <w:t xml:space="preserve"> </w:t>
       </w:r>
-      <w:r>
-        <w:t>C</w:t>
-      </w:r>
-      <w:r>
-        <w:t xml:space="preserve">onversions to imperial or metric distances </w:t>
-      </w:r>
-      <w:r>
-        <w:t>can</w:t>
-      </w:r>
-      <w:r>
-        <w:t xml:space="preserve"> also</w:t>
-      </w:r>
-      <w:r>
-        <w:t xml:space="preserve"> be</w:t>
-      </w:r>
-      <w:r>
-        <w:t xml:space="preserve"> implemented </w:t>
-      </w:r>
-      <w:r>
-        <w:t>via</w:t>
-      </w:r>
-      <w:r>
-        <w:t xml:space="preserve"> </w:t>
-      </w:r>
-      <w:r>
-        <w:t>our</w:t>
-      </w:r>
-      <w:r>
-        <w:t xml:space="preserve"> ADNS-9800 library. Using different registers of the ADNS-9800 sensors, users can also </w:t>
-      </w:r>
-      <w:r>
-        <w:t xml:space="preserve">query the sensors for a host of other features, for example, the surface quality that the sensor detects. This could be useful if the ball or surface that the sensor is measuring changes its position slightly with respect to the surface. Each register </w:t>
-      </w:r>
-      <w:r>
-        <w:t>in the datasheet for the ADNS-9800, explanations for which are available online (</w:t>
-      </w:r>
-      <w:r>
-        <w:t>https://datasheet.octopart.com/ADNS-9800-Avago-datasheet-10666463.pdf</w:t>
-      </w:r>
-      <w:r>
-        <w:t>)</w:t>
-      </w:r>
-      <w:r>
-        <w:t>, is included in the ADNS</w:t>
-      </w:r>
-      <w:r>
-        <w:t>-</w:t>
-      </w:r>
-      <w:r>
-        <w:t>9800 library</w:t>
-      </w:r>
-      <w:r>
-        <w:t>.</w:t>
-      </w:r>
+      <w:del w:id="2" w:author="Michael Romano" w:date="2018-09-29T09:59:00Z">
+        <w:r>
+          <w:delText>C</w:delText>
+        </w:r>
+        <w:r>
+          <w:delText xml:space="preserve">onversions to imperial or metric distances </w:delText>
+        </w:r>
+        <w:r>
+          <w:delText>can</w:delText>
+        </w:r>
+        <w:r>
+          <w:delText xml:space="preserve"> also</w:delText>
+        </w:r>
+        <w:r>
+          <w:delText xml:space="preserve"> be</w:delText>
+        </w:r>
+        <w:r>
+          <w:delText xml:space="preserve"> implemented </w:delText>
+        </w:r>
+        <w:r>
+          <w:delText>via</w:delText>
+        </w:r>
+        <w:r>
+          <w:delText xml:space="preserve"> </w:delText>
+        </w:r>
+        <w:r>
+          <w:delText>our</w:delText>
+        </w:r>
+        <w:r>
+          <w:delText xml:space="preserve"> ADNS-9800 library. Using different registers of the ADNS-9800 sensors, users can also </w:delText>
+        </w:r>
+        <w:r>
+          <w:delText xml:space="preserve">query the sensors for a host of other features, for example, the surface quality that the sensor detects. This could be useful if the ball or surface that the sensor is measuring changes its position slightly with respect to the surface. Each register </w:delText>
+        </w:r>
+        <w:r>
+          <w:delText>in the datasheet for the ADNS-9800, explanations for which are available online (</w:delText>
+        </w:r>
+        <w:r>
+          <w:delText>https://datasheet.octopart.com/ADNS-9800-Avago-datasheet-10666463.pdf</w:delText>
+        </w:r>
+        <w:r>
+          <w:delText>)</w:delText>
+        </w:r>
+        <w:r>
+          <w:delText>, is included in the ADNS</w:delText>
+        </w:r>
+        <w:r>
+          <w:delText>-</w:delText>
+        </w:r>
+        <w:r>
+          <w:delText>9800 library</w:delText>
+        </w:r>
+        <w:r>
+          <w:delText>.</w:delText>
+        </w:r>
+      </w:del>
     </w:p>
     <w:p>
       <w:pPr>
         <w:ind w:firstLine="720"/>
       </w:pPr>
-      <w:r>
-        <w:t>Therefore, little must be done besides implementing the proper wiring in order to get such a design up and running</w:t>
+      <w:ins w:id="3" w:author="Michael Romano" w:date="2018-09-29T10:00:00Z">
+        <w:r>
+          <w:t xml:space="preserve">Because of the simplicity of the ADNS-9800 library and example experimental design setup built alongside, </w:t>
+        </w:r>
+      </w:ins>
+      <w:del w:id="4" w:author="Michael Romano" w:date="2018-09-29T10:00:00Z">
+        <w:r>
+          <w:delText>T</w:delText>
+        </w:r>
+      </w:del>
+      <w:r>
+        <w:t>herefore, little must be done besides implementing the proper wiring in order to get such a design up and running</w:t>
       </w:r>
       <w:r>
         <w:t>, particularly if one is interested mostly in</w:t>
@@ -2537,7 +2643,20 @@
         <w:t xml:space="preserve"> and rotational displacements</w:t>
       </w:r>
       <w:r>
-        <w:t>, which we have already implemented directly in the code</w:t>
+        <w:t xml:space="preserve">, which </w:t>
+      </w:r>
+      <w:del w:id="5" w:author="Michael Romano" w:date="2018-09-29T10:01:00Z">
+        <w:r>
+          <w:delText>we have</w:delText>
+        </w:r>
+      </w:del>
+      <w:ins w:id="6" w:author="Michael Romano" w:date="2018-09-29T10:01:00Z">
+        <w:r>
+          <w:t>are</w:t>
+        </w:r>
+      </w:ins>
+      <w:r>
+        <w:t xml:space="preserve"> already implemented directly in the code</w:t>
       </w:r>
       <w:r>
         <w:t xml:space="preserve">. Proper wiring </w:t>
@@ -2615,7 +2734,20 @@
         <w:t xml:space="preserve"> in slope by an exceedingly small amount (approximat</w:t>
       </w:r>
       <w:r>
-        <w:t>ely 29 microseconds per sample).</w:t>
+        <w:t xml:space="preserve">ely </w:t>
+      </w:r>
+      <w:ins w:id="7" w:author="Michael Romano" w:date="2018-09-29T10:01:00Z">
+        <w:r>
+          <w:t>30</w:t>
+        </w:r>
+      </w:ins>
+      <w:del w:id="8" w:author="Michael Romano" w:date="2018-09-29T10:01:00Z">
+        <w:r>
+          <w:delText>29</w:delText>
+        </w:r>
+      </w:del>
+      <w:r>
+        <w:t xml:space="preserve"> microseconds per sample).</w:t>
       </w:r>
     </w:p>
     <w:p>
@@ -2694,11 +2826,11 @@
         <w:t xml:space="preserve">As previously described, a mouse is gradually trained to blink after seeing a light and hearing a sound, via a “puff” that is consistently delivered following exposure to both light and a 9500 Hz tone. </w:t>
       </w:r>
       <w:r>
-        <w:t xml:space="preserve">We utilized, in addition to the Teensy 3.2, only 2 additional specialty components, as shown in Table 1: a prop shield to amplify the analog output from the Teensy 3.2, which can then drive speakers of both 4 and 8 ohms, and a few sets of </w:t>
+        <w:t xml:space="preserve">We utilized, in addition to the Teensy 3.2, only 2 additional specialty components, as shown in Table 1: a prop shield to amplify the </w:t>
       </w:r>
       <w:r>
         <w:lastRenderedPageBreak/>
-        <w:t>14x1 double insulated pins for connecting the Teensy to the prop shield. In total, this setup costs approximately $40, excluding general equipment.</w:t>
+        <w:t>analog output from the Teensy 3.2, which can then drive speakers of both 4 and 8 ohms, and a few sets of 14x1 double insulated pins for connecting the Teensy to the prop shield. In total, this setup costs approximately $40, excluding general equipment.</w:t>
       </w:r>
     </w:p>
     <w:p>
@@ -2721,16 +2853,14 @@
         <w:t>.</w:t>
       </w:r>
       <w:r>
-        <w:t xml:space="preserve"> </w:t>
-      </w:r>
-      <w:r>
-        <w:t xml:space="preserve">We note that, adjusted for the length of time, our timing bias is comparable to that reported by </w:t>
+        <w:t xml:space="preserve"> We note that, adjusted for the length of time, our timing bias is comparable to that reported by </w:t>
       </w:r>
       <w:sdt>
         <w:sdtPr>
           <w:id w:val="-1261376567"/>
           <w:citation/>
         </w:sdtPr>
+        <w:sdtEndPr/>
         <w:sdtContent>
           <w:r>
             <w:fldChar w:fldCharType="begin"/>
@@ -2791,8 +2921,6 @@
       <w:r>
         <w:t xml:space="preserve"> well under 1 milliseconds</w:t>
       </w:r>
-      <w:bookmarkStart w:id="0" w:name="_GoBack"/>
-      <w:bookmarkEnd w:id="0"/>
       <w:r>
         <w:t>.</w:t>
       </w:r>
@@ -2818,13 +2946,67 @@
         <w:t xml:space="preserve">We </w:t>
       </w:r>
       <w:r>
-        <w:t xml:space="preserve">demonstrate two inexpensive and highly accurate experimental paradigms both constructed around a Teensy 3.2 microcontroller. In the first, we have designed and implemented a library capable of recording motor output from ADNS-9800 gaming sensors without the need for </w:t>
-      </w:r>
-      <w:r>
-        <w:t>outside</w:t>
-      </w:r>
-      <w:r>
-        <w:t xml:space="preserve"> calibration. The Teensy is capable of performing this task while </w:t>
+        <w:t xml:space="preserve">demonstrate two inexpensive and highly accurate experimental paradigms both constructed around a Teensy 3.2 microcontroller. In the first, we </w:t>
+      </w:r>
+      <w:ins w:id="9" w:author="Michael Romano" w:date="2018-09-29T10:03:00Z">
+        <w:r>
+          <w:t xml:space="preserve">utilize </w:t>
+        </w:r>
+      </w:ins>
+      <w:del w:id="10" w:author="Michael Romano" w:date="2018-09-29T10:03:00Z">
+        <w:r>
+          <w:delText xml:space="preserve">have designed and implemented a library capable of recording motor output from </w:delText>
+        </w:r>
+      </w:del>
+      <w:r>
+        <w:t>ADNS-9800 gaming sensors</w:t>
+      </w:r>
+      <w:ins w:id="11" w:author="Michael Romano" w:date="2018-09-29T10:03:00Z">
+        <w:r>
+          <w:t xml:space="preserve">, </w:t>
+        </w:r>
+      </w:ins>
+      <w:ins w:id="12" w:author="Michael Romano" w:date="2018-09-29T10:04:00Z">
+        <w:r>
+          <w:t>which</w:t>
+        </w:r>
+      </w:ins>
+      <w:ins w:id="13" w:author="Michael Romano" w:date="2018-09-29T10:03:00Z">
+        <w:r>
+          <w:t xml:space="preserve"> obviate the need</w:t>
+        </w:r>
+      </w:ins>
+      <w:del w:id="14" w:author="Michael Romano" w:date="2018-09-29T10:03:00Z">
+        <w:r>
+          <w:delText xml:space="preserve"> without the need</w:delText>
+        </w:r>
+      </w:del>
+      <w:r>
+        <w:t xml:space="preserve"> for </w:t>
+      </w:r>
+      <w:ins w:id="15" w:author="Michael Romano" w:date="2018-09-29T10:03:00Z">
+        <w:r>
+          <w:t xml:space="preserve">external </w:t>
+        </w:r>
+      </w:ins>
+      <w:del w:id="16" w:author="Michael Romano" w:date="2018-09-29T10:03:00Z">
+        <w:r>
+          <w:delText>outside</w:delText>
+        </w:r>
+        <w:r>
+          <w:delText xml:space="preserve"> </w:delText>
+        </w:r>
+      </w:del>
+      <w:r>
+        <w:t>calibration</w:t>
+      </w:r>
+      <w:ins w:id="17" w:author="Michael Romano" w:date="2018-09-29T10:03:00Z">
+        <w:r>
+          <w:t>, and for which exists a user-friendly library and example implementation of this library</w:t>
+        </w:r>
+      </w:ins>
+      <w:r>
+        <w:t xml:space="preserve">. The Teensy is capable of performing this task while </w:t>
       </w:r>
       <w:r>
         <w:t>sending</w:t>
@@ -2883,7 +3065,15 @@
         <w:t>—analog and digital, both long and short pulses—</w:t>
       </w:r>
       <w:r>
-        <w:t>simultaneously with high temporal accuracy, and also highlights the ability of this device to simultaneously produce an analog output, in particular to generate a sound, while performing other actions.</w:t>
+        <w:t xml:space="preserve">simultaneously </w:t>
+      </w:r>
+      <w:ins w:id="18" w:author="Michael Romano" w:date="2018-09-29T10:04:00Z">
+        <w:r>
+          <w:t xml:space="preserve">and </w:t>
+        </w:r>
+      </w:ins>
+      <w:r>
+        <w:t>with high temporal accuracy, and also highlights the ability of this device to simultaneously produce an analog output, in particular to generate a sound, while performing other actions.</w:t>
       </w:r>
       <w:r>
         <w:t xml:space="preserve"> </w:t>
@@ -2920,8 +3110,18 @@
       <w:pPr>
         <w:ind w:firstLine="720"/>
       </w:pPr>
-      <w:r>
-        <w:t xml:space="preserve">The only potential </w:t>
+      <w:del w:id="19" w:author="Michael Romano" w:date="2018-09-29T10:04:00Z">
+        <w:r>
+          <w:delText>The only</w:delText>
+        </w:r>
+      </w:del>
+      <w:ins w:id="20" w:author="Michael Romano" w:date="2018-09-29T10:04:00Z">
+        <w:r>
+          <w:t>A</w:t>
+        </w:r>
+      </w:ins>
+      <w:r>
+        <w:t xml:space="preserve"> potential </w:t>
       </w:r>
       <w:r>
         <w:t>limitation</w:t>
@@ -3020,7 +3220,23 @@
         <w:t>lusion, t</w:t>
       </w:r>
       <w:r>
-        <w:t>he precision and utility of the Teensy microcontroller, in conjunction with the custom motion sensor library that we have developed for the ADNS-9800 sensors, make this a use</w:t>
+        <w:t xml:space="preserve">he precision and utility of the Teensy microcontroller, in conjunction with the </w:t>
+      </w:r>
+      <w:del w:id="21" w:author="Michael Romano" w:date="2018-09-29T10:05:00Z">
+        <w:r>
+          <w:delText xml:space="preserve">custom motion sensor library that we have developed for the </w:delText>
+        </w:r>
+      </w:del>
+      <w:r>
+        <w:t>ADNS-9800 sensors</w:t>
+      </w:r>
+      <w:ins w:id="22" w:author="Michael Romano" w:date="2018-09-29T10:05:00Z">
+        <w:r>
+          <w:t xml:space="preserve"> and available library</w:t>
+        </w:r>
+      </w:ins>
+      <w:r>
+        <w:t>, make this a use</w:t>
       </w:r>
       <w:r>
         <w:t xml:space="preserve">r-friendly, easily adaptable, accurate, and precise </w:t>
@@ -3053,6 +3269,7 @@
         <w:rPr>
           <w:b/>
         </w:rPr>
+        <w:lastRenderedPageBreak/>
         <w:t>Figure 1.</w:t>
       </w:r>
       <w:r>
@@ -3071,11 +3288,7 @@
         <w:t>A</w:t>
       </w:r>
       <w:r>
-        <w:t xml:space="preserve"> This experimental design consists of a Teensy 3.2 connected to two ADNS-9800 sensors and a CMOS camera, via serial-peripheral interfaces and a coaxial cable via SMA connectors, respectively. Every 50 milliseconds, a </w:t>
-      </w:r>
-      <w:r>
-        <w:lastRenderedPageBreak/>
-        <w:t xml:space="preserve">digital pulse triggers the CMOS </w:t>
+        <w:t xml:space="preserve"> This experimental design consists of a Teensy 3.2 connected to two ADNS-9800 sensors and a CMOS camera, via serial-peripheral interfaces and a coaxial cable via SMA connectors, respectively. Every 50 milliseconds, a digital pulse triggers the CMOS </w:t>
       </w:r>
       <w:r>
         <w:t>camera to capture an image while simultaneously acquiring motor data from both ADNS sensors and sending them via a USB to a PC. The PC initiates each experiment by sending serial data consisting of the length of the experiment and imaging frequency to the Teensy.</w:t>
@@ -3143,7 +3356,12 @@
         <w:t xml:space="preserve">A. </w:t>
       </w:r>
       <w:r>
-        <w:t xml:space="preserve">A schematic demonstrating the wiring connections between a Teensy 3.2, prop shield, and an external speaker. Dotted lines indicate solid connections. All connections between the Teensy 3.2 and prop shield were made using 14x1 double insulated pins, and the output to the speaker from the prop shield was made using regular wire and a coaxial cable. </w:t>
+        <w:t>A schematic demonstrating the wiring connections between a Teensy 3.2, pro</w:t>
+      </w:r>
+      <w:bookmarkStart w:id="23" w:name="_GoBack"/>
+      <w:bookmarkEnd w:id="23"/>
+      <w:r>
+        <w:t xml:space="preserve">p shield, and an external speaker. Dotted lines indicate solid connections. All connections between the Teensy 3.2 and prop shield were made using 14x1 double insulated pins, and the output to the speaker from the prop shield was made using regular wire and a coaxial cable. </w:t>
       </w:r>
       <w:r>
         <w:t xml:space="preserve">Some extraneous and unused pins on the Teensy and the prop shield were not included in this diagram. </w:t>
@@ -3473,10 +3691,7 @@
         <w:t>); (iii) shows the consistency of the length of the conditioned-unconditioned stimulus interval (</w:t>
       </w:r>
       <w:r>
-        <w:t>mean=</w:t>
-      </w:r>
-      <w:r>
-        <w:t xml:space="preserve"> </w:t>
+        <w:t xml:space="preserve">mean= </w:t>
       </w:r>
       <w:r>
         <w:rPr>
@@ -3580,14 +3795,27 @@
       <w:r>
         <w:t xml:space="preserve">Table </w:t>
       </w:r>
-      <w:fldSimple w:instr=" SEQ Table \* ARABIC ">
-        <w:r>
-          <w:rPr>
-            <w:noProof/>
-          </w:rPr>
-          <w:t>1</w:t>
-        </w:r>
-      </w:fldSimple>
+      <w:r>
+        <w:fldChar w:fldCharType="begin"/>
+      </w:r>
+      <w:r>
+        <w:instrText xml:space="preserve"> SEQ Table \* ARABIC </w:instrText>
+      </w:r>
+      <w:r>
+        <w:fldChar w:fldCharType="separate"/>
+      </w:r>
+      <w:r>
+        <w:rPr>
+          <w:noProof/>
+        </w:rPr>
+        <w:t>1</w:t>
+      </w:r>
+      <w:r>
+        <w:rPr>
+          <w:noProof/>
+        </w:rPr>
+        <w:fldChar w:fldCharType="end"/>
+      </w:r>
       <w:r>
         <w:t>. Specialty components necessary to build a tone/light-puff system.</w:t>
       </w:r>
@@ -3912,6 +4140,7 @@
                 <w:sz w:val="20"/>
                 <w:szCs w:val="20"/>
               </w:rPr>
+              <w:lastRenderedPageBreak/>
               <w:t>14x1 Double insulator pins</w:t>
             </w:r>
             <w:r>
@@ -4159,14 +4388,27 @@
       <w:r>
         <w:t xml:space="preserve">Table </w:t>
       </w:r>
-      <w:fldSimple w:instr=" SEQ Table \* ARABIC ">
-        <w:r>
-          <w:rPr>
-            <w:noProof/>
-          </w:rPr>
-          <w:t>2</w:t>
-        </w:r>
-      </w:fldSimple>
+      <w:r>
+        <w:fldChar w:fldCharType="begin"/>
+      </w:r>
+      <w:r>
+        <w:instrText xml:space="preserve"> SEQ Table \* ARABIC </w:instrText>
+      </w:r>
+      <w:r>
+        <w:fldChar w:fldCharType="separate"/>
+      </w:r>
+      <w:r>
+        <w:rPr>
+          <w:noProof/>
+        </w:rPr>
+        <w:t>2</w:t>
+      </w:r>
+      <w:r>
+        <w:rPr>
+          <w:noProof/>
+        </w:rPr>
+        <w:fldChar w:fldCharType="end"/>
+      </w:r>
       <w:r>
         <w:rPr>
           <w:noProof/>
@@ -4612,14 +4854,27 @@
       <w:r>
         <w:t xml:space="preserve">Table </w:t>
       </w:r>
-      <w:fldSimple w:instr=" SEQ Table \* ARABIC ">
-        <w:r>
-          <w:rPr>
-            <w:noProof/>
-          </w:rPr>
-          <w:t>3</w:t>
-        </w:r>
-      </w:fldSimple>
+      <w:r>
+        <w:fldChar w:fldCharType="begin"/>
+      </w:r>
+      <w:r>
+        <w:instrText xml:space="preserve"> SEQ Table \* ARABIC </w:instrText>
+      </w:r>
+      <w:r>
+        <w:fldChar w:fldCharType="separate"/>
+      </w:r>
+      <w:r>
+        <w:rPr>
+          <w:noProof/>
+        </w:rPr>
+        <w:t>3</w:t>
+      </w:r>
+      <w:r>
+        <w:rPr>
+          <w:noProof/>
+        </w:rPr>
+        <w:fldChar w:fldCharType="end"/>
+      </w:r>
       <w:r>
         <w:rPr>
           <w:noProof/>
@@ -5229,6 +5484,7 @@
                 <w:rPr>
                   <w:noProof/>
                 </w:rPr>
+                <w:lastRenderedPageBreak/>
                 <w:t xml:space="preserve">Klaus, A., Martins, G. J., Paixao, V. B., Zhou, P., Paninski, L., &amp; Costa, R. M. (2017). The Spatiotemporal Organization of the Striatum Encodes Action Space. </w:t>
               </w:r>
               <w:r>
@@ -5258,7 +5514,6 @@
                 <w:rPr>
                   <w:noProof/>
                 </w:rPr>
-                <w:lastRenderedPageBreak/>
                 <w:t xml:space="preserve">Micallef, A. H., Takahashi, N., Larkum, M. E., &amp; Palmer, L. M. (2017, May). A Reward-Based Behavioral Platform to Measure Neural Activity during Head-Fixed Behavior. </w:t>
               </w:r>
               <w:r>
@@ -5828,6 +6083,14 @@
     <w:abstractNumId w:val="2"/>
   </w:num>
 </w:numbering>
+</file>
+
+<file path=word/people.xml><?xml version="1.0" encoding="utf-8"?>
+<w15:people xmlns:wpc="http://schemas.microsoft.com/office/word/2010/wordprocessingCanvas" xmlns:mc="http://schemas.openxmlformats.org/markup-compatibility/2006" xmlns:o="urn:schemas-microsoft-com:office:office" xmlns:r="http://schemas.openxmlformats.org/officeDocument/2006/relationships" xmlns:m="http://schemas.openxmlformats.org/officeDocument/2006/math" xmlns:v="urn:schemas-microsoft-com:vml" xmlns:wp14="http://schemas.microsoft.com/office/word/2010/wordprocessingDrawing" xmlns:wp="http://schemas.openxmlformats.org/drawingml/2006/wordprocessingDrawing" xmlns:w10="urn:schemas-microsoft-com:office:word" xmlns:w="http://schemas.openxmlformats.org/wordprocessingml/2006/main" xmlns:w14="http://schemas.microsoft.com/office/word/2010/wordml" xmlns:w15="http://schemas.microsoft.com/office/word/2012/wordml" xmlns:wpg="http://schemas.microsoft.com/office/word/2010/wordprocessingGroup" xmlns:wpi="http://schemas.microsoft.com/office/word/2010/wordprocessingInk" xmlns:wne="http://schemas.microsoft.com/office/word/2006/wordml" xmlns:wps="http://schemas.microsoft.com/office/word/2010/wordprocessingShape" mc:Ignorable="w14 w15 wp14">
+  <w15:person w15:author="Michael Romano">
+    <w15:presenceInfo w15:providerId="None" w15:userId="Michael Romano"/>
+  </w15:person>
+</w15:people>
 </file>
 
 <file path=word/styles.xml><?xml version="1.0" encoding="utf-8"?>
@@ -7136,7 +7399,7 @@
 </file>
 
 <file path=customXml/itemProps1.xml><?xml version="1.0" encoding="utf-8"?>
-<ds:datastoreItem xmlns:ds="http://schemas.openxmlformats.org/officeDocument/2006/customXml" ds:itemID="{6A4F2AEE-2B68-400B-9E94-DCEC88FBC90C}">
+<ds:datastoreItem xmlns:ds="http://schemas.openxmlformats.org/officeDocument/2006/customXml" ds:itemID="{F0396901-5AA9-4087-BAD2-FE74A232EBCF}">
   <ds:schemaRefs>
     <ds:schemaRef ds:uri="http://schemas.openxmlformats.org/officeDocument/2006/bibliography"/>
   </ds:schemaRefs>

</xml_diff>

<commit_message>
updated presentation for lab  meeting
</commit_message>
<xml_diff>
--- a/motor_control_version4_mfr.docx
+++ b/motor_control_version4_mfr.docx
@@ -30,7 +30,15 @@
     </w:p>
     <w:p>
       <w:r>
-        <w:t>Michael Romano*, Mark Bucklin*, Dev Mehrotra, Robb Kessel, Howard Gritton, Xue Han</w:t>
+        <w:t>Michael Romano*, Mark Bucklin</w:t>
+      </w:r>
+      <w:del w:id="0" w:author="Michael Romano" w:date="2018-10-04T17:57:00Z">
+        <w:r>
+          <w:delText>*</w:delText>
+        </w:r>
+      </w:del>
+      <w:r>
+        <w:t>, Dev Mehrotra, Robb Kessel, Howard Gritton, Xue Han</w:t>
       </w:r>
     </w:p>
     <w:p>
@@ -249,6 +257,13 @@
       <w:r>
         <w:t>.</w:t>
       </w:r>
+      <w:ins w:id="1" w:author="Michael Romano" w:date="2018-10-04T17:58:00Z">
+        <w:r>
+          <w:t xml:space="preserve"> </w:t>
+        </w:r>
+      </w:ins>
+      <w:bookmarkStart w:id="2" w:name="_GoBack"/>
+      <w:bookmarkEnd w:id="2"/>
     </w:p>
     <w:p>
       <w:pPr>
@@ -495,6 +510,55 @@
       <w:r>
         <w:t>And, particularly with the introduction of the Teensy microcontroller, minimal knowledge of electronics is necessary. For example, while a resistor and capacitor would be necessary to set up a true analog output in conjunction with pulse-width modulation, the Teensy 3.2 offers true analog output without any additional componentry.</w:t>
       </w:r>
+      <w:ins w:id="3" w:author="Michael Romano" w:date="2018-10-04T17:45:00Z">
+        <w:r>
+          <w:t xml:space="preserve"> Use of this feature on the Teensy 3.2 in conclusion with the Teensy Audio Board (FIND SOURCE) has been </w:t>
+        </w:r>
+      </w:ins>
+      <w:ins w:id="4" w:author="Michael Romano" w:date="2018-10-04T17:49:00Z">
+        <w:r>
+          <w:t>demonstrated</w:t>
+        </w:r>
+      </w:ins>
+      <w:ins w:id="5" w:author="Michael Romano" w:date="2018-10-04T17:45:00Z">
+        <w:r>
+          <w:t xml:space="preserve"> previously </w:t>
+        </w:r>
+      </w:ins>
+      <w:customXmlInsRangeStart w:id="6" w:author="Michael Romano" w:date="2018-10-04T17:49:00Z"/>
+      <w:sdt>
+        <w:sdtPr>
+          <w:id w:val="1232504760"/>
+          <w:citation/>
+        </w:sdtPr>
+        <w:sdtContent>
+          <w:customXmlInsRangeEnd w:id="6"/>
+          <w:ins w:id="7" w:author="Michael Romano" w:date="2018-10-04T17:49:00Z">
+            <w:r>
+              <w:fldChar w:fldCharType="begin"/>
+            </w:r>
+            <w:r>
+              <w:instrText xml:space="preserve"> CITATION Sol18 \l 1033 </w:instrText>
+            </w:r>
+          </w:ins>
+          <w:r>
+            <w:fldChar w:fldCharType="separate"/>
+          </w:r>
+          <w:ins w:id="8" w:author="Michael Romano" w:date="2018-10-04T17:49:00Z">
+            <w:r>
+              <w:rPr>
+                <w:noProof/>
+              </w:rPr>
+              <w:t>(Solari, Sviatk\o, Laszlovsky, Heged\us, &amp; Hangya, 2018)</w:t>
+            </w:r>
+            <w:r>
+              <w:fldChar w:fldCharType="end"/>
+            </w:r>
+          </w:ins>
+          <w:customXmlInsRangeStart w:id="9" w:author="Michael Romano" w:date="2018-10-04T17:49:00Z"/>
+        </w:sdtContent>
+      </w:sdt>
+      <w:customXmlInsRangeEnd w:id="9"/>
     </w:p>
     <w:p>
       <w:pPr>
@@ -688,6 +752,7 @@
         <w:rPr>
           <w:i/>
         </w:rPr>
+        <w:lastRenderedPageBreak/>
         <w:t>Motor acquisition</w:t>
       </w:r>
     </w:p>
@@ -696,7 +761,6 @@
         <w:ind w:firstLine="360"/>
       </w:pPr>
       <w:r>
-        <w:lastRenderedPageBreak/>
         <w:t xml:space="preserve">Following these general requirements for an experimental control system, </w:t>
       </w:r>
       <w:r>
@@ -1059,6 +1123,7 @@
         <w:rPr>
           <w:b/>
         </w:rPr>
+        <w:lastRenderedPageBreak/>
         <w:t>Methods</w:t>
       </w:r>
     </w:p>
@@ -1072,7 +1137,6 @@
         <w:rPr>
           <w:i/>
         </w:rPr>
-        <w:lastRenderedPageBreak/>
         <w:t>Motor acquisition experiment</w:t>
       </w:r>
     </w:p>
@@ -1537,6 +1601,7 @@
             <w:rPr>
               <w:rFonts w:ascii="Cambria Math" w:hAnsi="Cambria Math"/>
             </w:rPr>
+            <w:lastRenderedPageBreak/>
             <m:t xml:space="preserve">distance= </m:t>
           </m:r>
           <m:f>
@@ -1850,7 +1915,6 @@
         <w:rPr>
           <w:rFonts w:eastAsiaTheme="minorEastAsia"/>
         </w:rPr>
-        <w:lastRenderedPageBreak/>
         <w:t>Where y</w:t>
       </w:r>
       <w:r>
@@ -2384,6 +2448,7 @@
         <w:rPr>
           <w:rFonts w:eastAsiaTheme="minorEastAsia"/>
         </w:rPr>
+        <w:lastRenderedPageBreak/>
         <w:t>Linear models were constructed using the “fitlm” function in MATLAB 2017b. Theoretical timings, to which measured timings were compared, were each taken to be timings beginning at 0 se</w:t>
       </w:r>
       <w:r>
@@ -2409,7 +2474,6 @@
         <w:rPr>
           <w:b/>
         </w:rPr>
-        <w:lastRenderedPageBreak/>
         <w:t>Results/Discussion</w:t>
       </w:r>
     </w:p>
@@ -2528,7 +2592,7 @@
       <w:r>
         <w:t xml:space="preserve"> </w:t>
       </w:r>
-      <w:del w:id="0" w:author="Michael Romano" w:date="2018-09-29T10:00:00Z">
+      <w:del w:id="10" w:author="Michael Romano" w:date="2018-09-29T10:00:00Z">
         <w:r>
           <w:delText xml:space="preserve">In order to provide the end user with as simple a setup as possible, we designed drivers and a library that users can </w:delText>
         </w:r>
@@ -2539,7 +2603,7 @@
           <w:delText xml:space="preserve"> to obtain various streams of data from these sensors. In particular, w</w:delText>
         </w:r>
       </w:del>
-      <w:ins w:id="1" w:author="Michael Romano" w:date="2018-09-29T10:00:00Z">
+      <w:ins w:id="11" w:author="Michael Romano" w:date="2018-09-29T10:00:00Z">
         <w:r>
           <w:t>W</w:t>
         </w:r>
@@ -2556,7 +2620,7 @@
       <w:r>
         <w:t xml:space="preserve"> </w:t>
       </w:r>
-      <w:del w:id="2" w:author="Michael Romano" w:date="2018-09-29T09:59:00Z">
+      <w:del w:id="12" w:author="Michael Romano" w:date="2018-09-29T09:59:00Z">
         <w:r>
           <w:delText>C</w:delText>
         </w:r>
@@ -2617,12 +2681,12 @@
       <w:pPr>
         <w:ind w:firstLine="720"/>
       </w:pPr>
-      <w:ins w:id="3" w:author="Michael Romano" w:date="2018-09-29T10:00:00Z">
+      <w:ins w:id="13" w:author="Michael Romano" w:date="2018-09-29T10:00:00Z">
         <w:r>
           <w:t xml:space="preserve">Because of the simplicity of the ADNS-9800 library and example experimental design setup built alongside, </w:t>
         </w:r>
       </w:ins>
-      <w:del w:id="4" w:author="Michael Romano" w:date="2018-09-29T10:00:00Z">
+      <w:del w:id="14" w:author="Michael Romano" w:date="2018-09-29T10:00:00Z">
         <w:r>
           <w:delText>T</w:delText>
         </w:r>
@@ -2645,12 +2709,12 @@
       <w:r>
         <w:t xml:space="preserve">, which </w:t>
       </w:r>
-      <w:del w:id="5" w:author="Michael Romano" w:date="2018-09-29T10:01:00Z">
+      <w:del w:id="15" w:author="Michael Romano" w:date="2018-09-29T10:01:00Z">
         <w:r>
           <w:delText>we have</w:delText>
         </w:r>
       </w:del>
-      <w:ins w:id="6" w:author="Michael Romano" w:date="2018-09-29T10:01:00Z">
+      <w:ins w:id="16" w:author="Michael Romano" w:date="2018-09-29T10:01:00Z">
         <w:r>
           <w:t>are</w:t>
         </w:r>
@@ -2736,12 +2800,12 @@
       <w:r>
         <w:t xml:space="preserve">ely </w:t>
       </w:r>
-      <w:ins w:id="7" w:author="Michael Romano" w:date="2018-09-29T10:01:00Z">
+      <w:ins w:id="17" w:author="Michael Romano" w:date="2018-09-29T10:01:00Z">
         <w:r>
           <w:t>30</w:t>
         </w:r>
       </w:ins>
-      <w:del w:id="8" w:author="Michael Romano" w:date="2018-09-29T10:01:00Z">
+      <w:del w:id="18" w:author="Michael Romano" w:date="2018-09-29T10:01:00Z">
         <w:r>
           <w:delText>29</w:delText>
         </w:r>
@@ -2781,7 +2845,11 @@
         <w:t xml:space="preserve">Our design of a </w:t>
       </w:r>
       <w:r>
-        <w:t xml:space="preserve">classical conditioning </w:t>
+        <w:t xml:space="preserve">classical </w:t>
+      </w:r>
+      <w:r>
+        <w:lastRenderedPageBreak/>
+        <w:t xml:space="preserve">conditioning </w:t>
       </w:r>
       <w:r>
         <w:t xml:space="preserve">experiment </w:t>
@@ -2826,11 +2894,7 @@
         <w:t xml:space="preserve">As previously described, a mouse is gradually trained to blink after seeing a light and hearing a sound, via a “puff” that is consistently delivered following exposure to both light and a 9500 Hz tone. </w:t>
       </w:r>
       <w:r>
-        <w:t xml:space="preserve">We utilized, in addition to the Teensy 3.2, only 2 additional specialty components, as shown in Table 1: a prop shield to amplify the </w:t>
-      </w:r>
-      <w:r>
-        <w:lastRenderedPageBreak/>
-        <w:t>analog output from the Teensy 3.2, which can then drive speakers of both 4 and 8 ohms, and a few sets of 14x1 double insulated pins for connecting the Teensy to the prop shield. In total, this setup costs approximately $40, excluding general equipment.</w:t>
+        <w:t>We utilized, in addition to the Teensy 3.2, only 2 additional specialty components, as shown in Table 1: a prop shield to amplify the analog output from the Teensy 3.2, which can then drive speakers of both 4 and 8 ohms, and a few sets of 14x1 double insulated pins for connecting the Teensy to the prop shield. In total, this setup costs approximately $40, excluding general equipment.</w:t>
       </w:r>
     </w:p>
     <w:p>
@@ -2948,12 +3012,12 @@
       <w:r>
         <w:t xml:space="preserve">demonstrate two inexpensive and highly accurate experimental paradigms both constructed around a Teensy 3.2 microcontroller. In the first, we </w:t>
       </w:r>
-      <w:ins w:id="9" w:author="Michael Romano" w:date="2018-09-29T10:03:00Z">
+      <w:ins w:id="19" w:author="Michael Romano" w:date="2018-09-29T10:03:00Z">
         <w:r>
           <w:t xml:space="preserve">utilize </w:t>
         </w:r>
       </w:ins>
-      <w:del w:id="10" w:author="Michael Romano" w:date="2018-09-29T10:03:00Z">
+      <w:del w:id="20" w:author="Michael Romano" w:date="2018-09-29T10:03:00Z">
         <w:r>
           <w:delText xml:space="preserve">have designed and implemented a library capable of recording motor output from </w:delText>
         </w:r>
@@ -2961,22 +3025,22 @@
       <w:r>
         <w:t>ADNS-9800 gaming sensors</w:t>
       </w:r>
-      <w:ins w:id="11" w:author="Michael Romano" w:date="2018-09-29T10:03:00Z">
+      <w:ins w:id="21" w:author="Michael Romano" w:date="2018-09-29T10:03:00Z">
         <w:r>
           <w:t xml:space="preserve">, </w:t>
         </w:r>
       </w:ins>
-      <w:ins w:id="12" w:author="Michael Romano" w:date="2018-09-29T10:04:00Z">
+      <w:ins w:id="22" w:author="Michael Romano" w:date="2018-09-29T10:04:00Z">
         <w:r>
           <w:t>which</w:t>
         </w:r>
       </w:ins>
-      <w:ins w:id="13" w:author="Michael Romano" w:date="2018-09-29T10:03:00Z">
+      <w:ins w:id="23" w:author="Michael Romano" w:date="2018-09-29T10:03:00Z">
         <w:r>
           <w:t xml:space="preserve"> obviate the need</w:t>
         </w:r>
       </w:ins>
-      <w:del w:id="14" w:author="Michael Romano" w:date="2018-09-29T10:03:00Z">
+      <w:del w:id="24" w:author="Michael Romano" w:date="2018-09-29T10:03:00Z">
         <w:r>
           <w:delText xml:space="preserve"> without the need</w:delText>
         </w:r>
@@ -2984,12 +3048,12 @@
       <w:r>
         <w:t xml:space="preserve"> for </w:t>
       </w:r>
-      <w:ins w:id="15" w:author="Michael Romano" w:date="2018-09-29T10:03:00Z">
+      <w:ins w:id="25" w:author="Michael Romano" w:date="2018-09-29T10:03:00Z">
         <w:r>
           <w:t xml:space="preserve">external </w:t>
         </w:r>
       </w:ins>
-      <w:del w:id="16" w:author="Michael Romano" w:date="2018-09-29T10:03:00Z">
+      <w:del w:id="26" w:author="Michael Romano" w:date="2018-09-29T10:03:00Z">
         <w:r>
           <w:delText>outside</w:delText>
         </w:r>
@@ -3000,7 +3064,7 @@
       <w:r>
         <w:t>calibration</w:t>
       </w:r>
-      <w:ins w:id="17" w:author="Michael Romano" w:date="2018-09-29T10:03:00Z">
+      <w:ins w:id="27" w:author="Michael Romano" w:date="2018-09-29T10:03:00Z">
         <w:r>
           <w:t>, and for which exists a user-friendly library and example implementation of this library</w:t>
         </w:r>
@@ -3067,7 +3131,7 @@
       <w:r>
         <w:t xml:space="preserve">simultaneously </w:t>
       </w:r>
-      <w:ins w:id="18" w:author="Michael Romano" w:date="2018-09-29T10:04:00Z">
+      <w:ins w:id="28" w:author="Michael Romano" w:date="2018-09-29T10:04:00Z">
         <w:r>
           <w:t xml:space="preserve">and </w:t>
         </w:r>
@@ -3110,12 +3174,12 @@
       <w:pPr>
         <w:ind w:firstLine="720"/>
       </w:pPr>
-      <w:del w:id="19" w:author="Michael Romano" w:date="2018-09-29T10:04:00Z">
+      <w:del w:id="29" w:author="Michael Romano" w:date="2018-09-29T10:04:00Z">
         <w:r>
           <w:delText>The only</w:delText>
         </w:r>
       </w:del>
-      <w:ins w:id="20" w:author="Michael Romano" w:date="2018-09-29T10:04:00Z">
+      <w:ins w:id="30" w:author="Michael Romano" w:date="2018-09-29T10:04:00Z">
         <w:r>
           <w:t>A</w:t>
         </w:r>
@@ -3222,7 +3286,7 @@
       <w:r>
         <w:t xml:space="preserve">he precision and utility of the Teensy microcontroller, in conjunction with the </w:t>
       </w:r>
-      <w:del w:id="21" w:author="Michael Romano" w:date="2018-09-29T10:05:00Z">
+      <w:del w:id="31" w:author="Michael Romano" w:date="2018-09-29T10:05:00Z">
         <w:r>
           <w:delText xml:space="preserve">custom motion sensor library that we have developed for the </w:delText>
         </w:r>
@@ -3230,7 +3294,7 @@
       <w:r>
         <w:t>ADNS-9800 sensors</w:t>
       </w:r>
-      <w:ins w:id="22" w:author="Michael Romano" w:date="2018-09-29T10:05:00Z">
+      <w:ins w:id="32" w:author="Michael Romano" w:date="2018-09-29T10:05:00Z">
         <w:r>
           <w:t xml:space="preserve"> and available library</w:t>
         </w:r>
@@ -3239,7 +3303,11 @@
         <w:t>, make this a use</w:t>
       </w:r>
       <w:r>
-        <w:t xml:space="preserve">r-friendly, easily adaptable, accurate, and precise </w:t>
+        <w:t>r-</w:t>
+      </w:r>
+      <w:r>
+        <w:lastRenderedPageBreak/>
+        <w:t xml:space="preserve">friendly, easily adaptable, accurate, and precise </w:t>
       </w:r>
       <w:r>
         <w:t xml:space="preserve">tool for </w:t>
@@ -3269,7 +3337,6 @@
         <w:rPr>
           <w:b/>
         </w:rPr>
-        <w:lastRenderedPageBreak/>
         <w:t>Figure 1.</w:t>
       </w:r>
       <w:r>
@@ -3356,12 +3423,7 @@
         <w:t xml:space="preserve">A. </w:t>
       </w:r>
       <w:r>
-        <w:t>A schematic demonstrating the wiring connections between a Teensy 3.2, pro</w:t>
-      </w:r>
-      <w:bookmarkStart w:id="23" w:name="_GoBack"/>
-      <w:bookmarkEnd w:id="23"/>
-      <w:r>
-        <w:t xml:space="preserve">p shield, and an external speaker. Dotted lines indicate solid connections. All connections between the Teensy 3.2 and prop shield were made using 14x1 double insulated pins, and the output to the speaker from the prop shield was made using regular wire and a coaxial cable. </w:t>
+        <w:t xml:space="preserve">A schematic demonstrating the wiring connections between a Teensy 3.2, prop shield, and an external speaker. Dotted lines indicate solid connections. All connections between the Teensy 3.2 and prop shield were made using 14x1 double insulated pins, and the output to the speaker from the prop shield was made using regular wire and a coaxial cable. </w:t>
       </w:r>
       <w:r>
         <w:t xml:space="preserve">Some extraneous and unused pins on the Teensy and the prop shield were not included in this diagram. </w:t>
@@ -3793,29 +3855,17 @@
         <w:keepNext/>
       </w:pPr>
       <w:r>
+        <w:lastRenderedPageBreak/>
         <w:t xml:space="preserve">Table </w:t>
       </w:r>
-      <w:r>
-        <w:fldChar w:fldCharType="begin"/>
-      </w:r>
-      <w:r>
-        <w:instrText xml:space="preserve"> SEQ Table \* ARABIC </w:instrText>
-      </w:r>
-      <w:r>
-        <w:fldChar w:fldCharType="separate"/>
-      </w:r>
-      <w:r>
-        <w:rPr>
-          <w:noProof/>
-        </w:rPr>
-        <w:t>1</w:t>
-      </w:r>
-      <w:r>
-        <w:rPr>
-          <w:noProof/>
-        </w:rPr>
-        <w:fldChar w:fldCharType="end"/>
-      </w:r>
+      <w:fldSimple w:instr=" SEQ Table \* ARABIC ">
+        <w:r>
+          <w:rPr>
+            <w:noProof/>
+          </w:rPr>
+          <w:t>1</w:t>
+        </w:r>
+      </w:fldSimple>
       <w:r>
         <w:t>. Specialty components necessary to build a tone/light-puff system.</w:t>
       </w:r>
@@ -4140,7 +4190,6 @@
                 <w:sz w:val="20"/>
                 <w:szCs w:val="20"/>
               </w:rPr>
-              <w:lastRenderedPageBreak/>
               <w:t>14x1 Double insulator pins</w:t>
             </w:r>
             <w:r>
@@ -4388,27 +4437,14 @@
       <w:r>
         <w:t xml:space="preserve">Table </w:t>
       </w:r>
-      <w:r>
-        <w:fldChar w:fldCharType="begin"/>
-      </w:r>
-      <w:r>
-        <w:instrText xml:space="preserve"> SEQ Table \* ARABIC </w:instrText>
-      </w:r>
-      <w:r>
-        <w:fldChar w:fldCharType="separate"/>
-      </w:r>
-      <w:r>
-        <w:rPr>
-          <w:noProof/>
-        </w:rPr>
-        <w:t>2</w:t>
-      </w:r>
-      <w:r>
-        <w:rPr>
-          <w:noProof/>
-        </w:rPr>
-        <w:fldChar w:fldCharType="end"/>
-      </w:r>
+      <w:fldSimple w:instr=" SEQ Table \* ARABIC ">
+        <w:r>
+          <w:rPr>
+            <w:noProof/>
+          </w:rPr>
+          <w:t>2</w:t>
+        </w:r>
+      </w:fldSimple>
       <w:r>
         <w:rPr>
           <w:noProof/>
@@ -4854,27 +4890,14 @@
       <w:r>
         <w:t xml:space="preserve">Table </w:t>
       </w:r>
-      <w:r>
-        <w:fldChar w:fldCharType="begin"/>
-      </w:r>
-      <w:r>
-        <w:instrText xml:space="preserve"> SEQ Table \* ARABIC </w:instrText>
-      </w:r>
-      <w:r>
-        <w:fldChar w:fldCharType="separate"/>
-      </w:r>
-      <w:r>
-        <w:rPr>
-          <w:noProof/>
-        </w:rPr>
-        <w:t>3</w:t>
-      </w:r>
-      <w:r>
-        <w:rPr>
-          <w:noProof/>
-        </w:rPr>
-        <w:fldChar w:fldCharType="end"/>
-      </w:r>
+      <w:fldSimple w:instr=" SEQ Table \* ARABIC ">
+        <w:r>
+          <w:rPr>
+            <w:noProof/>
+          </w:rPr>
+          <w:t>3</w:t>
+        </w:r>
+      </w:fldSimple>
       <w:r>
         <w:rPr>
           <w:noProof/>
@@ -5426,6 +5449,7 @@
                 <w:rPr>
                   <w:noProof/>
                 </w:rPr>
+                <w:lastRenderedPageBreak/>
                 <w:t xml:space="preserve">D'Ausilio, A. (2012). Arduino: A Low-Cost Multipurpose Lab Equipment. </w:t>
               </w:r>
               <w:r>
@@ -5484,7 +5508,6 @@
                 <w:rPr>
                   <w:noProof/>
                 </w:rPr>
-                <w:lastRenderedPageBreak/>
                 <w:t xml:space="preserve">Klaus, A., Martins, G. J., Paixao, V. B., Zhou, P., Paninski, L., &amp; Costa, R. M. (2017). The Spatiotemporal Organization of the Striatum Encodes Action Space. </w:t>
               </w:r>
               <w:r>
@@ -7094,7 +7117,7 @@
     </b:Author>
     <b:Volume>56</b:Volume>
     <b:Issue>1</b:Issue>
-    <b:RefOrder>8</b:RefOrder>
+    <b:RefOrder>9</b:RefOrder>
   </b:Source>
   <b:Source>
     <b:Tag>Ara14</b:Tag>
@@ -7121,7 +7144,7 @@
     </b:Author>
     <b:Volume>84</b:Volume>
     <b:Issue>2</b:Issue>
-    <b:RefOrder>7</b:RefOrder>
+    <b:RefOrder>8</b:RefOrder>
   </b:Source>
   <b:Source>
     <b:Tag>Moh16</b:Tag>
@@ -7165,7 +7188,7 @@
       </b:Author>
     </b:Author>
     <b:Volume>6</b:Volume>
-    <b:RefOrder>9</b:RefOrder>
+    <b:RefOrder>10</b:RefOrder>
   </b:Source>
   <b:Source>
     <b:Tag>Che17</b:Tag>
@@ -7191,7 +7214,7 @@
     </b:Author>
     <b:Month>December</b:Month>
     <b:Volume>11</b:Volume>
-    <b:RefOrder>5</b:RefOrder>
+    <b:RefOrder>6</b:RefOrder>
   </b:Source>
   <b:Source>
     <b:Tag>Mic17</b:Tag>
@@ -7227,7 +7250,7 @@
     <b:Year>2017</b:Year>
     <b:Pages>1-8</b:Pages>
     <b:Month>May</b:Month>
-    <b:RefOrder>6</b:RefOrder>
+    <b:RefOrder>7</b:RefOrder>
   </b:Source>
   <b:Source>
     <b:Tag>DAu12</b:Tag>
@@ -7395,11 +7418,48 @@
     <b:Issue>1</b:Issue>
     <b:RefOrder>3</b:RefOrder>
   </b:Source>
+  <b:Source>
+    <b:Tag>Sol18</b:Tag>
+    <b:SourceType>JournalArticle</b:SourceType>
+    <b:Guid>{9E2DC7D6-5557-4B3A-93B1-D282024D159B}</b:Guid>
+    <b:Title>Open Source Tools for Temporally Controlled Rodent Behavior Suitable for Electrophysiology and Optogenetic Manipulations</b:Title>
+    <b:JournalName>Frontiers in Systems Neuroscience</b:JournalName>
+    <b:Year>2018</b:Year>
+    <b:Author>
+      <b:Author>
+        <b:NameList>
+          <b:Person>
+            <b:Last>Solari</b:Last>
+            <b:First>Nicola</b:First>
+          </b:Person>
+          <b:Person>
+            <b:Last>Sviatk\o</b:Last>
+            <b:First>Katalin</b:First>
+          </b:Person>
+          <b:Person>
+            <b:Last>Laszlovsky</b:Last>
+            <b:First>Tam\as</b:First>
+          </b:Person>
+          <b:Person>
+            <b:Last>Heged\us</b:Last>
+            <b:First>Panna</b:First>
+          </b:Person>
+          <b:Person>
+            <b:Last>Hangya</b:Last>
+            <b:First>Bal\azs</b:First>
+          </b:Person>
+        </b:NameList>
+      </b:Author>
+    </b:Author>
+    <b:Volume>12</b:Volume>
+    <b:Issue>May</b:Issue>
+    <b:RefOrder>5</b:RefOrder>
+  </b:Source>
 </b:Sources>
 </file>
 
 <file path=customXml/itemProps1.xml><?xml version="1.0" encoding="utf-8"?>
-<ds:datastoreItem xmlns:ds="http://schemas.openxmlformats.org/officeDocument/2006/customXml" ds:itemID="{F0396901-5AA9-4087-BAD2-FE74A232EBCF}">
+<ds:datastoreItem xmlns:ds="http://schemas.openxmlformats.org/officeDocument/2006/customXml" ds:itemID="{C837A64A-CB28-4D64-9FDF-A0F927384ECC}">
   <ds:schemaRefs>
     <ds:schemaRef ds:uri="http://schemas.openxmlformats.org/officeDocument/2006/bibliography"/>
   </ds:schemaRefs>

</xml_diff>